<commit_message>
docs: update CCDA conversion status and documentation file #813
- Updated the CCDA structure for the "Sexual Orientation" component, ensuring alignment with the corresponding FHIR JSON resource.
- Updated the `effectiveTime` values in the CCDA to match the correct timestamps based on the FHIR JSON data.
- Cross-verified the converted CCDA with FHIR to address potential mismatches and ensure accuracy.
</commit_message>
<xml_diff>
--- a/support/specifications/ccda/NYHRSN-CCDA-examples/TechBD - CCD Format Status.docx
+++ b/support/specifications/ccda/NYHRSN-CCDA-examples/TechBD - CCD Format Status.docx
@@ -2219,22 +2219,35 @@
           <w:highlight w:val="yellow"/>
           <w:rtl w:val="0"/>
         </w:rPr>
-        <w:t xml:space="preserve">Nearly completed the conversion of FHIR JSON resources to CCDA format, ensuring proper mapping for key elements.</w:t>
-      </w:r>
-    </w:p>
-    <w:p>
-      <w:pPr>
+        <w:t xml:space="preserve">Continued refining the CCDA conversion process, aligning entries with the latest SHIN-NY Implementation Guide (v1.2.0).</w:t>
+      </w:r>
+    </w:p>
+    <w:p>
+      <w:pPr>
+        <w:keepNext w:val="0"/>
+        <w:keepLines w:val="0"/>
+        <w:pageBreakBefore w:val="0"/>
+        <w:widowControl w:val="1"/>
         <w:numPr>
           <w:ilvl w:val="0"/>
           <w:numId w:val="11"/>
         </w:numPr>
-        <w:shd w:fill="ffffff" w:val="clear"/>
-        <w:spacing w:after="0" w:line="240" w:lineRule="auto"/>
-        <w:ind w:left="720" w:hanging="360"/>
+        <w:pBdr>
+          <w:top w:space="0" w:sz="0" w:val="nil"/>
+          <w:left w:space="0" w:sz="0" w:val="nil"/>
+          <w:bottom w:space="0" w:sz="0" w:val="nil"/>
+          <w:right w:space="0" w:sz="0" w:val="nil"/>
+          <w:between w:space="0" w:sz="0" w:val="nil"/>
+        </w:pBdr>
+        <w:shd w:fill="ffffff" w:val="clear"/>
+        <w:spacing w:after="0" w:before="0" w:line="240" w:lineRule="auto"/>
+        <w:ind w:left="720" w:right="0" w:hanging="360"/>
+        <w:jc w:val="left"/>
         <w:rPr>
           <w:rFonts w:ascii="inherit" w:cs="inherit" w:eastAsia="inherit" w:hAnsi="inherit"/>
           <w:color w:val="4472c4"/>
           <w:highlight w:val="yellow"/>
+          <w:u w:val="none"/>
         </w:rPr>
       </w:pPr>
       <w:r>
@@ -2244,22 +2257,35 @@
           <w:highlight w:val="yellow"/>
           <w:rtl w:val="0"/>
         </w:rPr>
-        <w:t xml:space="preserve">Refined the CCDA document to align with the FHIR IG example, focusing on accurate code system mappings.</w:t>
-      </w:r>
-    </w:p>
-    <w:p>
-      <w:pPr>
+        <w:t xml:space="preserve">Cross-checked converted CCDA entries with the original FHIR Bundle resource to identify and resolve discrepancies.</w:t>
+      </w:r>
+    </w:p>
+    <w:p>
+      <w:pPr>
+        <w:keepNext w:val="0"/>
+        <w:keepLines w:val="0"/>
+        <w:pageBreakBefore w:val="0"/>
+        <w:widowControl w:val="1"/>
         <w:numPr>
           <w:ilvl w:val="0"/>
           <w:numId w:val="11"/>
         </w:numPr>
-        <w:shd w:fill="ffffff" w:val="clear"/>
-        <w:spacing w:after="0" w:line="240" w:lineRule="auto"/>
-        <w:ind w:left="720" w:hanging="360"/>
+        <w:pBdr>
+          <w:top w:space="0" w:sz="0" w:val="nil"/>
+          <w:left w:space="0" w:sz="0" w:val="nil"/>
+          <w:bottom w:space="0" w:sz="0" w:val="nil"/>
+          <w:right w:space="0" w:sz="0" w:val="nil"/>
+          <w:between w:space="0" w:sz="0" w:val="nil"/>
+        </w:pBdr>
+        <w:shd w:fill="ffffff" w:val="clear"/>
+        <w:spacing w:after="0" w:before="0" w:line="240" w:lineRule="auto"/>
+        <w:ind w:left="720" w:right="0" w:hanging="360"/>
+        <w:jc w:val="left"/>
         <w:rPr>
           <w:rFonts w:ascii="inherit" w:cs="inherit" w:eastAsia="inherit" w:hAnsi="inherit"/>
           <w:color w:val="4472c4"/>
           <w:highlight w:val="yellow"/>
+          <w:u w:val="none"/>
         </w:rPr>
       </w:pPr>
       <w:r>
@@ -2269,93 +2295,7 @@
           <w:highlight w:val="yellow"/>
           <w:rtl w:val="0"/>
         </w:rPr>
-        <w:t xml:space="preserve">Ensured compliance with the 1115 Waiver requirements, updating relevant sections of the document.</w:t>
-      </w:r>
-    </w:p>
-    <w:p>
-      <w:pPr>
-        <w:keepNext w:val="0"/>
-        <w:keepLines w:val="0"/>
-        <w:pageBreakBefore w:val="0"/>
-        <w:widowControl w:val="1"/>
-        <w:numPr>
-          <w:ilvl w:val="0"/>
-          <w:numId w:val="11"/>
-        </w:numPr>
-        <w:pBdr>
-          <w:top w:space="0" w:sz="0" w:val="nil"/>
-          <w:left w:space="0" w:sz="0" w:val="nil"/>
-          <w:bottom w:space="0" w:sz="0" w:val="nil"/>
-          <w:right w:space="0" w:sz="0" w:val="nil"/>
-          <w:between w:space="0" w:sz="0" w:val="nil"/>
-        </w:pBdr>
-        <w:shd w:fill="ffffff" w:val="clear"/>
-        <w:spacing w:after="0" w:before="0" w:line="240" w:lineRule="auto"/>
-        <w:ind w:left="720" w:right="0" w:hanging="360"/>
-        <w:jc w:val="left"/>
-        <w:rPr>
-          <w:rFonts w:ascii="inherit" w:cs="inherit" w:eastAsia="inherit" w:hAnsi="inherit"/>
-          <w:color w:val="4472c4"/>
-          <w:highlight w:val="yellow"/>
-          <w:u w:val="none"/>
-        </w:rPr>
-      </w:pPr>
-      <w:r>
-        <w:rPr>
-          <w:rFonts w:ascii="inherit" w:cs="inherit" w:eastAsia="inherit" w:hAnsi="inherit"/>
-          <w:b w:val="1"/>
-          <w:color w:val="4472c4"/>
-          <w:highlight w:val="yellow"/>
-          <w:rtl w:val="0"/>
-        </w:rPr>
-        <w:t xml:space="preserve">Next step</w:t>
-      </w:r>
-      <w:r>
-        <w:rPr>
-          <w:rFonts w:ascii="inherit" w:cs="inherit" w:eastAsia="inherit" w:hAnsi="inherit"/>
-          <w:color w:val="4472c4"/>
-          <w:highlight w:val="yellow"/>
-          <w:rtl w:val="0"/>
-        </w:rPr>
-        <w:t xml:space="preserve">: Cross-check the generated CCDA with the original FHIR Bundle resource for accuracy.</w:t>
-      </w:r>
-    </w:p>
-    <w:p>
-      <w:pPr>
-        <w:keepNext w:val="0"/>
-        <w:keepLines w:val="0"/>
-        <w:pageBreakBefore w:val="0"/>
-        <w:widowControl w:val="1"/>
-        <w:numPr>
-          <w:ilvl w:val="0"/>
-          <w:numId w:val="11"/>
-        </w:numPr>
-        <w:pBdr>
-          <w:top w:space="0" w:sz="0" w:val="nil"/>
-          <w:left w:space="0" w:sz="0" w:val="nil"/>
-          <w:bottom w:space="0" w:sz="0" w:val="nil"/>
-          <w:right w:space="0" w:sz="0" w:val="nil"/>
-          <w:between w:space="0" w:sz="0" w:val="nil"/>
-        </w:pBdr>
-        <w:shd w:fill="ffffff" w:val="clear"/>
-        <w:spacing w:after="0" w:before="0" w:line="240" w:lineRule="auto"/>
-        <w:ind w:left="720" w:right="0" w:hanging="360"/>
-        <w:jc w:val="left"/>
-        <w:rPr>
-          <w:rFonts w:ascii="inherit" w:cs="inherit" w:eastAsia="inherit" w:hAnsi="inherit"/>
-          <w:color w:val="4472c4"/>
-          <w:highlight w:val="yellow"/>
-          <w:u w:val="none"/>
-        </w:rPr>
-      </w:pPr>
-      <w:r>
-        <w:rPr>
-          <w:rFonts w:ascii="inherit" w:cs="inherit" w:eastAsia="inherit" w:hAnsi="inherit"/>
-          <w:color w:val="4472c4"/>
-          <w:highlight w:val="yellow"/>
-          <w:rtl w:val="0"/>
-        </w:rPr>
-        <w:t xml:space="preserve">Prepare a mapping document to identify elements that cannot be mapped from FHIR JSON to CCDA, or create a separate document where no compatible CCDA mapping exists.</w:t>
+        <w:t xml:space="preserve">Progressing toward finalizing the CCDA document, with a focus on completing accurate mappings and validations.</w:t>
       </w:r>
       <w:r>
         <w:rPr>

</xml_diff>